<commit_message>
Präsentation Nationale Kohorte ist fertig
Hab die Präsentation fertig gemacht. Sind genau 22 Folien geworden.
Inklusive diverser Titelfolien. Ich dachte das würde mehr werden. Aber
inhaltlich gibt es nichts, was ich noch erwähnenswert finde. Das was man
noch labern könnte, interessiert doch keinen. Oder ist die
Entstehungsgeschichte interessant? Ich finde nicht.
</commit_message>
<xml_diff>
--- a/NationaleKohorte/Nationale Kohorte.docx
+++ b/NationaleKohorte/Nationale Kohorte.docx
@@ -54,15 +54,7 @@
     </w:p>
     <w:p>
       <w:r>
-        <w:t xml:space="preserve">Eine prospektive, bevölkerungsbezogene </w:t>
-      </w:r>
-      <w:proofErr w:type="spellStart"/>
-      <w:r>
-        <w:t>Kohortenstudie</w:t>
-      </w:r>
-      <w:proofErr w:type="spellEnd"/>
-      <w:r>
-        <w:t xml:space="preserve"> zur Erforschung von Volkskrankheiten, ihrer Früherkennung und Prävention.</w:t>
+        <w:t>Eine prospektive, bevölkerungsbezogene Kohortenstudie zur Erforschung von Volkskrankheiten, ihrer Früherkennung und Prävention.</w:t>
       </w:r>
     </w:p>
     <w:p>
@@ -340,111 +332,381 @@
         </w:rPr>
         <w:t>:</w:t>
       </w:r>
+    </w:p>
+    <w:p>
+      <w:pPr>
+        <w:pStyle w:val="Listenabsatz"/>
+        <w:numPr>
+          <w:ilvl w:val="0"/>
+          <w:numId w:val="3"/>
+        </w:numPr>
+      </w:pPr>
+      <w:r>
+        <w:t xml:space="preserve">Aufklärung von Ursachen chronischer Erkrankungen und ihrem Zusammenhang mit Lebensstil, Umwelt-, genetischen und soziodemographischen Faktoren </w:t>
+      </w:r>
+    </w:p>
+    <w:p>
+      <w:pPr>
+        <w:pStyle w:val="Listenabsatz"/>
+        <w:numPr>
+          <w:ilvl w:val="0"/>
+          <w:numId w:val="3"/>
+        </w:numPr>
+      </w:pPr>
+      <w:r>
+        <w:t>Identifikation neuer Krankheitsrisikofaktoren</w:t>
+      </w:r>
+    </w:p>
+    <w:p>
+      <w:pPr>
+        <w:pStyle w:val="Listenabsatz"/>
+        <w:numPr>
+          <w:ilvl w:val="0"/>
+          <w:numId w:val="3"/>
+        </w:numPr>
+      </w:pPr>
+      <w:r>
+        <w:t>Auswirkungen geografischer und sozioökonomischer Ungleichheiten auf den Gesundheitsstand und das Krankheitsrisiko in Deutschland</w:t>
+      </w:r>
+    </w:p>
+    <w:p>
+      <w:pPr>
+        <w:pStyle w:val="Listenabsatz"/>
+        <w:numPr>
+          <w:ilvl w:val="0"/>
+          <w:numId w:val="3"/>
+        </w:numPr>
+      </w:pPr>
+      <w:r>
+        <w:lastRenderedPageBreak/>
+        <w:t>Entwicklung von Risikovorhersagemodellen für chronische Erkrankungen</w:t>
+      </w:r>
+    </w:p>
+    <w:p>
+      <w:pPr>
+        <w:pStyle w:val="Listenabsatz"/>
+        <w:numPr>
+          <w:ilvl w:val="0"/>
+          <w:numId w:val="3"/>
+        </w:numPr>
+      </w:pPr>
+      <w:r>
+        <w:t>Entwicklung personalisierter Präventionsstrategien</w:t>
+      </w:r>
+    </w:p>
+    <w:p>
+      <w:pPr>
+        <w:pStyle w:val="Listenabsatz"/>
+        <w:numPr>
+          <w:ilvl w:val="0"/>
+          <w:numId w:val="3"/>
+        </w:numPr>
+      </w:pPr>
+      <w:r>
+        <w:t>Evaluation von Markern als effektive Hilfsmittel zur Früherkennung von chronischen Krankheiten</w:t>
+      </w:r>
+    </w:p>
+    <w:p>
+      <w:pPr>
+        <w:rPr>
+          <w:b/>
+        </w:rPr>
+      </w:pPr>
+      <w:r>
+        <w:rPr>
+          <w:b/>
+        </w:rPr>
+        <w:t>Studienaufbau</w:t>
+      </w:r>
+      <w:r>
+        <w:rPr>
+          <w:b/>
+        </w:rPr>
+        <w:t>:</w:t>
+      </w:r>
+    </w:p>
+    <w:p>
+      <w:pPr>
+        <w:pStyle w:val="Listenabsatz"/>
+        <w:numPr>
+          <w:ilvl w:val="0"/>
+          <w:numId w:val="4"/>
+        </w:numPr>
+      </w:pPr>
+      <w:r>
+        <w:t>Charakteristika:</w:t>
+      </w:r>
+    </w:p>
+    <w:p>
+      <w:pPr>
+        <w:pStyle w:val="Listenabsatz"/>
+        <w:numPr>
+          <w:ilvl w:val="1"/>
+          <w:numId w:val="4"/>
+        </w:numPr>
+      </w:pPr>
+      <w:r>
+        <w:t xml:space="preserve">Prospektive </w:t>
+      </w:r>
+      <w:r>
+        <w:t>Kohortenstudie</w:t>
+      </w:r>
+      <w:r>
+        <w:t xml:space="preserve"> (prospektiv: vorausschauend; Kohorte: Gruppe oder Teil einer Bevölkerung)</w:t>
+      </w:r>
+    </w:p>
+    <w:p>
+      <w:pPr>
+        <w:pStyle w:val="Listenabsatz"/>
+        <w:numPr>
+          <w:ilvl w:val="1"/>
+          <w:numId w:val="4"/>
+        </w:numPr>
+      </w:pPr>
+      <w:r>
+        <w:t>Randomisiert</w:t>
+      </w:r>
+    </w:p>
+    <w:p>
+      <w:pPr>
+        <w:pStyle w:val="Listenabsatz"/>
+        <w:numPr>
+          <w:ilvl w:val="1"/>
+          <w:numId w:val="4"/>
+        </w:numPr>
+      </w:pPr>
+      <w:r>
+        <w:t>Teilnehmer: 200.000 Männer und Frauen</w:t>
+      </w:r>
+    </w:p>
+    <w:p>
+      <w:pPr>
+        <w:pStyle w:val="Listenabsatz"/>
+        <w:numPr>
+          <w:ilvl w:val="1"/>
+          <w:numId w:val="4"/>
+        </w:numPr>
+      </w:pPr>
+      <w:r>
+        <w:t>Alter: zwischen 20 und 69 Jahren</w:t>
+      </w:r>
+    </w:p>
+    <w:p>
+      <w:pPr>
+        <w:pStyle w:val="Listenabsatz"/>
+        <w:numPr>
+          <w:ilvl w:val="1"/>
+          <w:numId w:val="4"/>
+        </w:numPr>
+      </w:pPr>
+      <w:r>
+        <w:t>Dauer: 20 bis 30 Jahre</w:t>
+      </w:r>
+    </w:p>
+    <w:p>
+      <w:pPr>
+        <w:pStyle w:val="Listenabsatz"/>
+        <w:numPr>
+          <w:ilvl w:val="1"/>
+          <w:numId w:val="4"/>
+        </w:numPr>
+      </w:pPr>
+      <w:r>
+        <w:t>Basisuntersuchung</w:t>
+      </w:r>
+    </w:p>
+    <w:p>
+      <w:pPr>
+        <w:pStyle w:val="Listenabsatz"/>
+        <w:numPr>
+          <w:ilvl w:val="1"/>
+          <w:numId w:val="4"/>
+        </w:numPr>
+      </w:pPr>
+      <w:r>
+        <w:t xml:space="preserve">Folgeuntersuchung </w:t>
+      </w:r>
+      <w:r>
+        <w:t>nach</w:t>
+      </w:r>
+      <w:r>
+        <w:t xml:space="preserve"> vier bis fünf Jahre</w:t>
+      </w:r>
+      <w:r>
+        <w:t>n</w:t>
+      </w:r>
+    </w:p>
+    <w:p>
+      <w:pPr>
+        <w:pStyle w:val="Listenabsatz"/>
+        <w:numPr>
+          <w:ilvl w:val="1"/>
+          <w:numId w:val="4"/>
+        </w:numPr>
+      </w:pPr>
+      <w:r>
+        <w:t>Kombination aktiver (postalische Fragebögen alle 2-3 Jahre) und passiver Nachbeobachtung (Verknüpfung mit Registern)</w:t>
+      </w:r>
+    </w:p>
+    <w:p>
+      <w:pPr>
+        <w:pStyle w:val="Listenabsatz"/>
+        <w:numPr>
+          <w:ilvl w:val="0"/>
+          <w:numId w:val="4"/>
+        </w:numPr>
+      </w:pPr>
+      <w:r>
+        <w:t>Untersuchungsmodule:</w:t>
+      </w:r>
+    </w:p>
+    <w:p>
+      <w:pPr>
+        <w:pStyle w:val="Listenabsatz"/>
+        <w:numPr>
+          <w:ilvl w:val="1"/>
+          <w:numId w:val="4"/>
+        </w:numPr>
+      </w:pPr>
+      <w:r>
+        <w:t>Herz-Kreislauf-System (RR, Hf, EKG, Carotis-Sonographie)</w:t>
+      </w:r>
+    </w:p>
+    <w:p>
+      <w:pPr>
+        <w:pStyle w:val="Listenabsatz"/>
+        <w:numPr>
+          <w:ilvl w:val="1"/>
+          <w:numId w:val="4"/>
+        </w:numPr>
+      </w:pPr>
+      <w:r>
+        <w:t>Diabetes (Oraler-Glucose-Toleranz-Test, Advanced-Glycation-Endproducts-Messung der Haut)</w:t>
+      </w:r>
+    </w:p>
+    <w:p>
+      <w:pPr>
+        <w:pStyle w:val="Listenabsatz"/>
+        <w:numPr>
+          <w:ilvl w:val="1"/>
+          <w:numId w:val="4"/>
+        </w:numPr>
+      </w:pPr>
+      <w:r>
+        <w:t>Kognitive Funktion (Testbatterie)</w:t>
+      </w:r>
+    </w:p>
+    <w:p>
+      <w:pPr>
+        <w:pStyle w:val="Listenabsatz"/>
+        <w:numPr>
+          <w:ilvl w:val="1"/>
+          <w:numId w:val="4"/>
+        </w:numPr>
+      </w:pPr>
+      <w:r>
+        <w:t xml:space="preserve">Lungenfunktion (Spirometrie, </w:t>
+      </w:r>
+      <w:r>
+        <w:t>exhaliertes Stickstoffmonoxid)</w:t>
+      </w:r>
+    </w:p>
+    <w:p>
+      <w:pPr>
+        <w:pStyle w:val="Listenabsatz"/>
+        <w:numPr>
+          <w:ilvl w:val="1"/>
+          <w:numId w:val="4"/>
+        </w:numPr>
+      </w:pPr>
+      <w:r>
+        <w:t>Muskel-Skelett-System (medizinische Untersuchung)</w:t>
+      </w:r>
+    </w:p>
+    <w:p>
+      <w:pPr>
+        <w:pStyle w:val="Listenabsatz"/>
+        <w:numPr>
+          <w:ilvl w:val="1"/>
+          <w:numId w:val="4"/>
+        </w:numPr>
+      </w:pPr>
+      <w:r>
+        <w:t>Mundgesundheit (Zahnstatus, Untersuchung der Mundhöhle)</w:t>
+      </w:r>
+    </w:p>
+    <w:p>
+      <w:pPr>
+        <w:pStyle w:val="Listenabsatz"/>
+        <w:numPr>
+          <w:ilvl w:val="1"/>
+          <w:numId w:val="4"/>
+        </w:numPr>
+      </w:pPr>
+      <w:r>
+        <w:t>Sinnesorgane (Augenuntersuchung, Hörtest, Richtest)</w:t>
+      </w:r>
+    </w:p>
+    <w:p>
+      <w:pPr>
+        <w:pStyle w:val="Listenabsatz"/>
+        <w:numPr>
+          <w:ilvl w:val="1"/>
+          <w:numId w:val="4"/>
+        </w:numPr>
+      </w:pPr>
+      <w:r>
+        <w:t>Körperliche Aktivität und Fitness (7-Tage-Akzelerometrie, kardiorespiratorischer Fitnesstest, Handgreifstärke)</w:t>
+      </w:r>
+    </w:p>
+    <w:p>
+      <w:pPr>
+        <w:pStyle w:val="Listenabsatz"/>
+        <w:numPr>
+          <w:ilvl w:val="1"/>
+          <w:numId w:val="4"/>
+        </w:numPr>
+      </w:pPr>
+      <w:r>
+        <w:t>Anthropometrie (Körpergewicht, Körpergröße, Taillen- und Hüftumfang)</w:t>
+      </w:r>
+    </w:p>
+    <w:p>
+      <w:pPr>
+        <w:pStyle w:val="Listenabsatz"/>
+        <w:numPr>
+          <w:ilvl w:val="1"/>
+          <w:numId w:val="4"/>
+        </w:numPr>
+      </w:pPr>
+      <w:r>
+        <w:t>MRT-Untersuchung (</w:t>
+      </w:r>
+      <w:r>
+        <w:t xml:space="preserve">nur </w:t>
+      </w:r>
       <w:bookmarkStart w:id="0" w:name="_GoBack"/>
       <w:bookmarkEnd w:id="0"/>
-    </w:p>
-    <w:p>
-      <w:pPr>
-        <w:pStyle w:val="Listenabsatz"/>
-        <w:numPr>
-          <w:ilvl w:val="0"/>
-          <w:numId w:val="3"/>
-        </w:numPr>
-      </w:pPr>
-      <w:r>
-        <w:t xml:space="preserve">Aufklärung von Ursachen chronischer Erkrankungen und ihrem Zusammenhang mit Lebensstil, Umwelt-, genetischen und soziodemographischen Faktoren </w:t>
-      </w:r>
-    </w:p>
-    <w:p>
-      <w:pPr>
-        <w:pStyle w:val="Listenabsatz"/>
-        <w:numPr>
-          <w:ilvl w:val="0"/>
-          <w:numId w:val="3"/>
-        </w:numPr>
-      </w:pPr>
-      <w:r>
-        <w:t>Identifikation neuer Krankheitsrisikofaktoren</w:t>
-      </w:r>
-    </w:p>
-    <w:p>
-      <w:pPr>
-        <w:pStyle w:val="Listenabsatz"/>
-        <w:numPr>
-          <w:ilvl w:val="0"/>
-          <w:numId w:val="3"/>
-        </w:numPr>
-      </w:pPr>
-      <w:r>
-        <w:t>Auswirkungen geografischer und sozioökonomischer Ungleichheiten auf den Gesundheitsstand und das Krankheitsrisiko in Deutschland</w:t>
-      </w:r>
-    </w:p>
-    <w:p>
-      <w:pPr>
-        <w:pStyle w:val="Listenabsatz"/>
-        <w:numPr>
-          <w:ilvl w:val="0"/>
-          <w:numId w:val="3"/>
-        </w:numPr>
-      </w:pPr>
-      <w:r>
-        <w:lastRenderedPageBreak/>
-        <w:t>Entwicklung von Risikovorhersagemodellen für chronische Erkrankungen</w:t>
-      </w:r>
-    </w:p>
-    <w:p>
-      <w:pPr>
-        <w:pStyle w:val="Listenabsatz"/>
-        <w:numPr>
-          <w:ilvl w:val="0"/>
-          <w:numId w:val="3"/>
-        </w:numPr>
-      </w:pPr>
-      <w:r>
-        <w:t>Entwicklung personalisierter Präventionsstrategien</w:t>
-      </w:r>
-    </w:p>
-    <w:p>
-      <w:pPr>
-        <w:pStyle w:val="Listenabsatz"/>
-        <w:numPr>
-          <w:ilvl w:val="0"/>
-          <w:numId w:val="3"/>
-        </w:numPr>
-      </w:pPr>
-      <w:r>
-        <w:t>Evaluation von Markern als effektive Hilfsmittel zur Früherkennung von chronischen Krankheiten</w:t>
-      </w:r>
-    </w:p>
-    <w:p>
-      <w:pPr>
-        <w:rPr>
-          <w:b/>
-        </w:rPr>
-      </w:pPr>
-      <w:r>
-        <w:rPr>
-          <w:b/>
-        </w:rPr>
-        <w:t>Studienaufbau</w:t>
-      </w:r>
-      <w:r>
-        <w:rPr>
-          <w:b/>
-        </w:rPr>
-        <w:t>:</w:t>
-      </w:r>
-    </w:p>
-    <w:p>
-      <w:pPr>
-        <w:pStyle w:val="Listenabsatz"/>
-        <w:numPr>
-          <w:ilvl w:val="0"/>
+      <w:r>
+        <w:t>30.000</w:t>
+      </w:r>
+      <w:r>
+        <w:t xml:space="preserve"> TN)</w:t>
+      </w:r>
+    </w:p>
+    <w:p>
+      <w:pPr>
+        <w:pStyle w:val="Listenabsatz"/>
+        <w:numPr>
+          <w:ilvl w:val="1"/>
           <w:numId w:val="4"/>
         </w:numPr>
       </w:pPr>
       <w:r>
-        <w:t>Charakteristika:</w:t>
+        <w:t>Ultraschall des Herzens (bei einem Teil der TN</w:t>
+      </w:r>
+      <w:r>
+        <w:t>)</w:t>
       </w:r>
     </w:p>
     <w:p>
@@ -456,324 +718,7 @@
         </w:numPr>
       </w:pPr>
       <w:r>
-        <w:t xml:space="preserve">Prospektive </w:t>
-      </w:r>
-      <w:proofErr w:type="spellStart"/>
-      <w:r>
-        <w:t>Kohortenstudie</w:t>
-      </w:r>
-      <w:proofErr w:type="spellEnd"/>
-      <w:r>
-        <w:t xml:space="preserve"> (prospektiv: vorausschauend; Kohorte: Gruppe oder Teil einer Bevölkerung)</w:t>
-      </w:r>
-    </w:p>
-    <w:p>
-      <w:pPr>
-        <w:pStyle w:val="Listenabsatz"/>
-        <w:numPr>
-          <w:ilvl w:val="1"/>
-          <w:numId w:val="4"/>
-        </w:numPr>
-      </w:pPr>
-      <w:r>
-        <w:t>Randomisiert</w:t>
-      </w:r>
-    </w:p>
-    <w:p>
-      <w:pPr>
-        <w:pStyle w:val="Listenabsatz"/>
-        <w:numPr>
-          <w:ilvl w:val="1"/>
-          <w:numId w:val="4"/>
-        </w:numPr>
-      </w:pPr>
-      <w:r>
-        <w:t>Teilnehmer: 200.000 Männer und Frauen</w:t>
-      </w:r>
-    </w:p>
-    <w:p>
-      <w:pPr>
-        <w:pStyle w:val="Listenabsatz"/>
-        <w:numPr>
-          <w:ilvl w:val="1"/>
-          <w:numId w:val="4"/>
-        </w:numPr>
-      </w:pPr>
-      <w:r>
-        <w:t>Alter: zwischen 20 und 69 Jahren</w:t>
-      </w:r>
-    </w:p>
-    <w:p>
-      <w:pPr>
-        <w:pStyle w:val="Listenabsatz"/>
-        <w:numPr>
-          <w:ilvl w:val="1"/>
-          <w:numId w:val="4"/>
-        </w:numPr>
-      </w:pPr>
-      <w:r>
-        <w:t>Dauer: 20 bis 30 Jahre</w:t>
-      </w:r>
-    </w:p>
-    <w:p>
-      <w:pPr>
-        <w:pStyle w:val="Listenabsatz"/>
-        <w:numPr>
-          <w:ilvl w:val="1"/>
-          <w:numId w:val="4"/>
-        </w:numPr>
-      </w:pPr>
-      <w:r>
-        <w:t>Basisuntersuchung</w:t>
-      </w:r>
-    </w:p>
-    <w:p>
-      <w:pPr>
-        <w:pStyle w:val="Listenabsatz"/>
-        <w:numPr>
-          <w:ilvl w:val="1"/>
-          <w:numId w:val="4"/>
-        </w:numPr>
-      </w:pPr>
-      <w:r>
-        <w:t xml:space="preserve">Folgeuntersuchung </w:t>
-      </w:r>
-      <w:r>
-        <w:t>nach</w:t>
-      </w:r>
-      <w:r>
-        <w:t xml:space="preserve"> vier bis fünf Jahre</w:t>
-      </w:r>
-      <w:r>
-        <w:t>n</w:t>
-      </w:r>
-    </w:p>
-    <w:p>
-      <w:pPr>
-        <w:pStyle w:val="Listenabsatz"/>
-        <w:numPr>
-          <w:ilvl w:val="1"/>
-          <w:numId w:val="4"/>
-        </w:numPr>
-      </w:pPr>
-      <w:r>
-        <w:t>Kombination aktiver (postalische Fragebögen alle 2-3 Jahre) und passiver Nachbeobachtung (Verknüpfung mit Registern)</w:t>
-      </w:r>
-    </w:p>
-    <w:p>
-      <w:pPr>
-        <w:pStyle w:val="Listenabsatz"/>
-        <w:numPr>
-          <w:ilvl w:val="0"/>
-          <w:numId w:val="4"/>
-        </w:numPr>
-      </w:pPr>
-      <w:r>
-        <w:t>Untersuchungsmodule:</w:t>
-      </w:r>
-    </w:p>
-    <w:p>
-      <w:pPr>
-        <w:pStyle w:val="Listenabsatz"/>
-        <w:numPr>
-          <w:ilvl w:val="1"/>
-          <w:numId w:val="4"/>
-        </w:numPr>
-      </w:pPr>
-      <w:r>
-        <w:t xml:space="preserve">Herz-Kreislauf-System (RR, </w:t>
-      </w:r>
-      <w:proofErr w:type="spellStart"/>
-      <w:r>
-        <w:t>Hf</w:t>
-      </w:r>
-      <w:proofErr w:type="spellEnd"/>
-      <w:r>
-        <w:t xml:space="preserve">, EKG, </w:t>
-      </w:r>
-      <w:proofErr w:type="spellStart"/>
-      <w:r>
-        <w:t>Carotis</w:t>
-      </w:r>
-      <w:proofErr w:type="spellEnd"/>
-      <w:r>
-        <w:t>-Sonographie)</w:t>
-      </w:r>
-    </w:p>
-    <w:p>
-      <w:pPr>
-        <w:pStyle w:val="Listenabsatz"/>
-        <w:numPr>
-          <w:ilvl w:val="1"/>
-          <w:numId w:val="4"/>
-        </w:numPr>
-      </w:pPr>
-      <w:r>
-        <w:t xml:space="preserve">Diabetes (Oraler-Glucose-Toleranz-Test, </w:t>
-      </w:r>
-      <w:proofErr w:type="spellStart"/>
-      <w:r>
-        <w:t>Advanced</w:t>
-      </w:r>
-      <w:proofErr w:type="spellEnd"/>
-      <w:r>
-        <w:t>-</w:t>
-      </w:r>
-      <w:proofErr w:type="spellStart"/>
-      <w:r>
-        <w:t>Glycation</w:t>
-      </w:r>
-      <w:proofErr w:type="spellEnd"/>
-      <w:r>
-        <w:t>-</w:t>
-      </w:r>
-      <w:proofErr w:type="spellStart"/>
-      <w:r>
-        <w:t>Endproducts</w:t>
-      </w:r>
-      <w:proofErr w:type="spellEnd"/>
-      <w:r>
-        <w:t>-Messung der Haut)</w:t>
-      </w:r>
-    </w:p>
-    <w:p>
-      <w:pPr>
-        <w:pStyle w:val="Listenabsatz"/>
-        <w:numPr>
-          <w:ilvl w:val="1"/>
-          <w:numId w:val="4"/>
-        </w:numPr>
-      </w:pPr>
-      <w:r>
-        <w:t>Kognitive Funktion (Testbatterie)</w:t>
-      </w:r>
-    </w:p>
-    <w:p>
-      <w:pPr>
-        <w:pStyle w:val="Listenabsatz"/>
-        <w:numPr>
-          <w:ilvl w:val="1"/>
-          <w:numId w:val="4"/>
-        </w:numPr>
-      </w:pPr>
-      <w:r>
-        <w:t xml:space="preserve">Lungenfunktion (Spirometrie, </w:t>
-      </w:r>
-      <w:r>
-        <w:t>exhaliertes Stickstoffmonoxid)</w:t>
-      </w:r>
-    </w:p>
-    <w:p>
-      <w:pPr>
-        <w:pStyle w:val="Listenabsatz"/>
-        <w:numPr>
-          <w:ilvl w:val="1"/>
-          <w:numId w:val="4"/>
-        </w:numPr>
-      </w:pPr>
-      <w:r>
-        <w:t>Muskel-Skelett-System (medizinische Untersuchung)</w:t>
-      </w:r>
-    </w:p>
-    <w:p>
-      <w:pPr>
-        <w:pStyle w:val="Listenabsatz"/>
-        <w:numPr>
-          <w:ilvl w:val="1"/>
-          <w:numId w:val="4"/>
-        </w:numPr>
-      </w:pPr>
-      <w:r>
-        <w:t>Mundgesundheit (Zahnstatus, Untersuchung der Mundhöhle)</w:t>
-      </w:r>
-    </w:p>
-    <w:p>
-      <w:pPr>
-        <w:pStyle w:val="Listenabsatz"/>
-        <w:numPr>
-          <w:ilvl w:val="1"/>
-          <w:numId w:val="4"/>
-        </w:numPr>
-      </w:pPr>
-      <w:r>
-        <w:t>Sinnesorgane (Augenuntersuchung, Hörtest, Richtest)</w:t>
-      </w:r>
-    </w:p>
-    <w:p>
-      <w:pPr>
-        <w:pStyle w:val="Listenabsatz"/>
-        <w:numPr>
-          <w:ilvl w:val="1"/>
-          <w:numId w:val="4"/>
-        </w:numPr>
-      </w:pPr>
-      <w:r>
-        <w:t>Körperliche Aktivität und Fitness (7-Tage-Akzelerometrie, kardiorespiratorischer Fitnesstest, Handgreifstärke)</w:t>
-      </w:r>
-    </w:p>
-    <w:p>
-      <w:pPr>
-        <w:pStyle w:val="Listenabsatz"/>
-        <w:numPr>
-          <w:ilvl w:val="1"/>
-          <w:numId w:val="4"/>
-        </w:numPr>
-      </w:pPr>
-      <w:r>
-        <w:t>Anthropometrie (Körpergewicht, Körpergröße, Taillen- und Hüftumfang)</w:t>
-      </w:r>
-    </w:p>
-    <w:p>
-      <w:pPr>
-        <w:pStyle w:val="Listenabsatz"/>
-        <w:numPr>
-          <w:ilvl w:val="1"/>
-          <w:numId w:val="4"/>
-        </w:numPr>
-      </w:pPr>
-      <w:r>
-        <w:t>MRT-Untersuchung (</w:t>
-      </w:r>
-      <w:r>
-        <w:t>30.000</w:t>
-      </w:r>
-      <w:r>
-        <w:t xml:space="preserve"> TN)</w:t>
-      </w:r>
-    </w:p>
-    <w:p>
-      <w:pPr>
-        <w:pStyle w:val="Listenabsatz"/>
-        <w:numPr>
-          <w:ilvl w:val="1"/>
-          <w:numId w:val="4"/>
-        </w:numPr>
-      </w:pPr>
-      <w:r>
-        <w:t>Ultraschall des Herzens (bei einem Teil der TN</w:t>
-      </w:r>
-      <w:r>
-        <w:t>)</w:t>
-      </w:r>
-    </w:p>
-    <w:p>
-      <w:pPr>
-        <w:pStyle w:val="Listenabsatz"/>
-        <w:numPr>
-          <w:ilvl w:val="1"/>
-          <w:numId w:val="4"/>
-        </w:numPr>
-      </w:pPr>
-      <w:r>
-        <w:t xml:space="preserve">Sammlung von Bioproben (Serum, Blut, Plasma, </w:t>
-      </w:r>
-      <w:proofErr w:type="spellStart"/>
-      <w:r>
-        <w:t>Erys</w:t>
-      </w:r>
-      <w:proofErr w:type="spellEnd"/>
-      <w:r>
-        <w:t>, DNA, RNA, lebende Zellen, Speichel, Nasenabstrich, Urin, Stuhl)</w:t>
+        <w:t>Sammlung von Bioproben (Serum, Blut, Plasma, Erys, DNA, RNA, lebende Zellen, Speichel, Nasenabstrich, Urin, Stuhl)</w:t>
       </w:r>
     </w:p>
     <w:p>
@@ -979,15 +924,7 @@
         </w:numPr>
       </w:pPr>
       <w:r>
-        <w:t xml:space="preserve"> keine Identifizierung der </w:t>
-      </w:r>
-      <w:proofErr w:type="spellStart"/>
-      <w:r>
-        <w:t>StudienteilnehmerInnen</w:t>
-      </w:r>
-      <w:proofErr w:type="spellEnd"/>
-      <w:r>
-        <w:t xml:space="preserve"> anhand der Studiendaten möglich</w:t>
+        <w:t xml:space="preserve"> keine Identifizierung der StudienteilnehmerInnen anhand der Studiendaten möglich</w:t>
       </w:r>
     </w:p>
     <w:p>
@@ -1011,15 +948,7 @@
         </w:numPr>
       </w:pPr>
       <w:r>
-        <w:t>Verwendung der Daten ausschließlich zu wissenschaftlichen Zwecken (stehen auf Antrag (</w:t>
-      </w:r>
-      <w:proofErr w:type="spellStart"/>
-      <w:r>
-        <w:t>inter</w:t>
-      </w:r>
-      <w:proofErr w:type="spellEnd"/>
-      <w:r>
-        <w:t>)nationalen Wissenschaftlern für wissenschaftliche Forschung zur Verfügung</w:t>
+        <w:t>Verwendung der Daten ausschließlich zu wissenschaftlichen Zwecken (stehen auf Antrag (inter)nationalen Wissenschaftlern für wissenschaftliche Forschung zur Verfügung</w:t>
       </w:r>
       <w:r>
         <w:t>, hierbei muss eine</w:t>

</xml_diff>